<commit_message>
got save word document working
</commit_message>
<xml_diff>
--- a/src/assets/word-templates/BaybayinTemplate.docx
+++ b/src/assets/word-templates/BaybayinTemplate.docx
@@ -25,6 +25,7 @@
       <w:pgNumType w:fmt="decimal"/>
       <w:formProt w:val="false"/>
       <w:textDirection w:val="lrTb"/>
+      <w:docGrid w:type="default" w:linePitch="100" w:charSpace="0"/>
     </w:sectPr>
   </w:body>
 </w:document>
@@ -44,7 +45,6 @@
     </w:rPrDefault>
     <w:pPrDefault>
       <w:pPr>
-        <w:widowControl/>
         <w:suppressAutoHyphens w:val="true"/>
       </w:pPr>
     </w:pPrDefault>
@@ -54,7 +54,10 @@
     <w:qFormat/>
     <w:pPr>
       <w:widowControl/>
+      <w:suppressAutoHyphens w:val="true"/>
       <w:bidi w:val="0"/>
+      <w:spacing w:before="0" w:after="0"/>
+      <w:jc w:val="start"/>
     </w:pPr>
     <w:rPr>
       <w:rFonts w:ascii="Liberation Serif" w:hAnsi="Liberation Serif" w:eastAsia="NSimSun" w:cs="Lucida Sans"/>

</xml_diff>